<commit_message>
Turning in Task3. RPG velocity not working, and menu not stating when buttons are pressed.
</commit_message>
<xml_diff>
--- a/Documents/task03/Errata.docx
+++ b/Documents/task03/Errata.docx
@@ -477,13 +477,25 @@
         <w:rPr>
           <w:b/>
         </w:rPr>
-        <w:t>RF0</w:t>
-      </w:r>
-      <w:r>
-        <w:rPr>
-          <w:b/>
-        </w:rPr>
-        <w:t xml:space="preserve"> pin unconnected</w:t>
+        <w:t>RF0 pin unconnected</w:t>
+      </w:r>
+      <w:r>
+        <w:rPr>
+          <w:b/>
+        </w:rPr>
+        <w:t xml:space="preserve"> </w:t>
+      </w:r>
+      <w:r>
+        <w:rPr>
+          <w:b/>
+        </w:rPr>
+        <w:t xml:space="preserve">on FTDI </w:t>
+      </w:r>
+      <w:r>
+        <w:rPr>
+          <w:b/>
+        </w:rPr>
+        <w:t>– UART operation impossible</w:t>
       </w:r>
     </w:p>
     <w:p>
@@ -510,25 +522,125 @@
         <w:br/>
       </w:r>
       <w:r>
-        <w:t xml:space="preserve">Pin </w:t>
-      </w:r>
-      <w:r>
-        <w:t>number 58 (RF0)</w:t>
-      </w:r>
-      <w:r>
-        <w:t xml:space="preserve"> on the PIC33EP512GP806 microcontroller should connect to pad </w:t>
+        <w:t xml:space="preserve">Pin number 58 (RF0) on the PIC33EP512GP806 microcontroller should connect to pad RXD on </w:t>
+      </w:r>
+      <w:r>
+        <w:t>CAN2</w:t>
+      </w:r>
+      <w:r>
+        <w:t xml:space="preserve"> but does not.</w:t>
+      </w:r>
+    </w:p>
+    <w:p>
+      <w:pPr>
+        <w:numPr>
+          <w:ilvl w:val="1"/>
+          <w:numId w:val="1"/>
+        </w:numPr>
+        <w:spacing w:after="200"/>
+        <w:rPr>
+          <w:b/>
+        </w:rPr>
+      </w:pPr>
+      <w:r>
+        <w:rPr>
+          <w:b/>
+        </w:rPr>
+        <w:t>SCOPE OF IMPACT</w:t>
+      </w:r>
+      <w:r>
+        <w:rPr>
+          <w:b/>
+        </w:rPr>
+        <w:br/>
+      </w:r>
+      <w:proofErr w:type="spellStart"/>
+      <w:r>
+        <w:t>PinOut</w:t>
+      </w:r>
+      <w:proofErr w:type="spellEnd"/>
+      <w:r>
+        <w:t xml:space="preserve"> </w:t>
+      </w:r>
+      <w:r>
+        <w:t xml:space="preserve">RXD </w:t>
+      </w:r>
+      <w:r>
+        <w:t xml:space="preserve">of the </w:t>
+      </w:r>
+      <w:r>
+        <w:t>FTDI will be disconnected.</w:t>
+      </w:r>
+      <w:r>
+        <w:t xml:space="preserve"> This pin is necessary for UART operation.</w:t>
+      </w:r>
+    </w:p>
+    <w:p>
+      <w:pPr>
+        <w:numPr>
+          <w:ilvl w:val="1"/>
+          <w:numId w:val="1"/>
+        </w:numPr>
+        <w:spacing w:after="200"/>
+      </w:pPr>
+      <w:r>
+        <w:rPr>
+          <w:b/>
+        </w:rPr>
+        <w:t>WORKAROUND</w:t>
+      </w:r>
+      <w:r>
+        <w:br/>
+        <w:t>Connect pin</w:t>
+      </w:r>
+      <w:r>
+        <w:t xml:space="preserve">out RF0 </w:t>
+      </w:r>
+      <w:r>
+        <w:t xml:space="preserve">the </w:t>
       </w:r>
       <w:r>
         <w:t>RXD</w:t>
       </w:r>
       <w:r>
-        <w:t xml:space="preserve"> on </w:t>
-      </w:r>
-      <w:r>
-        <w:t>CAN2</w:t>
-      </w:r>
-      <w:r>
-        <w:t xml:space="preserve"> but does not. </w:t>
+        <w:t xml:space="preserve"> pad on</w:t>
+      </w:r>
+      <w:r>
+        <w:t xml:space="preserve"> the H1 pinout the FTDI pad</w:t>
+      </w:r>
+      <w:r>
+        <w:t xml:space="preserve"> using a wire.</w:t>
+      </w:r>
+    </w:p>
+    <w:p>
+      <w:pPr>
+        <w:numPr>
+          <w:ilvl w:val="0"/>
+          <w:numId w:val="1"/>
+        </w:numPr>
+        <w:spacing w:after="200"/>
+        <w:ind w:left="360"/>
+        <w:rPr>
+          <w:b/>
+        </w:rPr>
+      </w:pPr>
+      <w:r>
+        <w:rPr>
+          <w:b/>
+        </w:rPr>
+        <w:t>MCLR pin unconnected</w:t>
+      </w:r>
+      <w:r>
+        <w:rPr>
+          <w:b/>
+        </w:rPr>
+        <w:t xml:space="preserve"> on FTDI - </w:t>
+      </w:r>
+      <w:r>
+        <w:rPr>
+          <w:b/>
+        </w:rPr>
+        <w:t>UART operation impossible</w:t>
       </w:r>
     </w:p>
     <w:p>
@@ -546,6 +658,39 @@
         <w:rPr>
           <w:b/>
         </w:rPr>
+        <w:t>PROBLEM DEFINITION</w:t>
+      </w:r>
+      <w:r>
+        <w:rPr>
+          <w:b/>
+        </w:rPr>
+        <w:br/>
+      </w:r>
+      <w:r>
+        <w:t xml:space="preserve">Pin number 7 on the PIC33EP512GP806 microcontroller (MCLR) should connect to pad </w:t>
+      </w:r>
+      <w:r>
+        <w:t>RTS</w:t>
+      </w:r>
+      <w:r>
+        <w:t xml:space="preserve"> on CAN2 but does not. </w:t>
+      </w:r>
+    </w:p>
+    <w:p>
+      <w:pPr>
+        <w:numPr>
+          <w:ilvl w:val="1"/>
+          <w:numId w:val="1"/>
+        </w:numPr>
+        <w:spacing w:after="200"/>
+        <w:rPr>
+          <w:b/>
+        </w:rPr>
+      </w:pPr>
+      <w:r>
+        <w:rPr>
+          <w:b/>
+        </w:rPr>
         <w:t>SCOPE OF IMPACT</w:t>
       </w:r>
       <w:r>
@@ -554,20 +699,33 @@
         </w:rPr>
         <w:br/>
       </w:r>
-      <w:proofErr w:type="spellStart"/>
-      <w:r>
-        <w:t>PinOut</w:t>
-      </w:r>
-      <w:proofErr w:type="spellEnd"/>
-      <w:r>
-        <w:t xml:space="preserve"> of </w:t>
-      </w:r>
-      <w:r>
-        <w:t xml:space="preserve">RXD </w:t>
+      <w:r>
+        <w:t>Pi</w:t>
+      </w:r>
+      <w:r>
+        <w:t>n</w:t>
+      </w:r>
+      <w:r>
+        <w:t xml:space="preserve"> </w:t>
+      </w:r>
+      <w:r>
+        <w:t xml:space="preserve">RST </w:t>
+      </w:r>
+      <w:r>
+        <w:t xml:space="preserve">of the </w:t>
       </w:r>
       <w:r>
         <w:t>FTDI will be disconnected.</w:t>
       </w:r>
+      <w:r>
+        <w:t xml:space="preserve"> </w:t>
+      </w:r>
+      <w:r>
+        <w:t>This pin is necessary for UART operation</w:t>
+      </w:r>
+      <w:r>
+        <w:t>, functioning as the FTDI equivalent of #MCLR.</w:t>
+      </w:r>
     </w:p>
     <w:p>
       <w:pPr>
@@ -585,172 +743,36 @@
       </w:r>
       <w:r>
         <w:br/>
-        <w:t xml:space="preserve">Connect pin </w:t>
-      </w:r>
-      <w:r>
-        <w:t>58</w:t>
-      </w:r>
-      <w:r>
-        <w:t xml:space="preserve"> on the microcontroller to the </w:t>
-      </w:r>
-      <w:r>
-        <w:t>RXD</w:t>
-      </w:r>
-      <w:r>
-        <w:t xml:space="preserve"> pad on </w:t>
-      </w:r>
-      <w:r>
-        <w:t>CAN2</w:t>
-      </w:r>
-      <w:r>
-        <w:t xml:space="preserve"> using a wire.</w:t>
-      </w:r>
-    </w:p>
-    <w:p>
-      <w:pPr>
-        <w:numPr>
-          <w:ilvl w:val="0"/>
-          <w:numId w:val="1"/>
-        </w:numPr>
-        <w:spacing w:after="200"/>
-        <w:ind w:left="360"/>
-        <w:rPr>
-          <w:b/>
-        </w:rPr>
-      </w:pPr>
-      <w:r>
-        <w:rPr>
-          <w:b/>
-        </w:rPr>
-        <w:t>MCLR</w:t>
-      </w:r>
-      <w:r>
-        <w:rPr>
-          <w:b/>
-        </w:rPr>
-        <w:t xml:space="preserve"> pin unconnected</w:t>
+        <w:t xml:space="preserve">Connect </w:t>
+      </w:r>
+      <w:r>
+        <w:t xml:space="preserve">the </w:t>
+      </w:r>
+      <w:r>
+        <w:t>MCLR# on ICSP</w:t>
+      </w:r>
+      <w:r>
+        <w:t xml:space="preserve"> pin 7</w:t>
+      </w:r>
+      <w:r>
+        <w:t xml:space="preserve"> </w:t>
+      </w:r>
+      <w:r>
+        <w:t xml:space="preserve">to the </w:t>
+      </w:r>
+      <w:r>
+        <w:t xml:space="preserve">RTS </w:t>
+      </w:r>
+      <w:r>
+        <w:t>pad</w:t>
+      </w:r>
+      <w:r>
+        <w:t xml:space="preserve"> of FTDI</w:t>
       </w:r>
       <w:bookmarkStart w:id="0" w:name="_GoBack"/>
       <w:bookmarkEnd w:id="0"/>
-    </w:p>
-    <w:p>
-      <w:pPr>
-        <w:numPr>
-          <w:ilvl w:val="1"/>
-          <w:numId w:val="1"/>
-        </w:numPr>
-        <w:spacing w:after="200"/>
-        <w:rPr>
-          <w:b/>
-        </w:rPr>
-      </w:pPr>
-      <w:r>
-        <w:rPr>
-          <w:b/>
-        </w:rPr>
-        <w:t>PROBLEM DEFINITION</w:t>
-      </w:r>
-      <w:r>
-        <w:rPr>
-          <w:b/>
-        </w:rPr>
-        <w:br/>
-      </w:r>
-      <w:r>
-        <w:t xml:space="preserve">Pin number </w:t>
-      </w:r>
-      <w:r>
-        <w:t>7</w:t>
-      </w:r>
-      <w:r>
-        <w:t xml:space="preserve"> on the PIC33EP512GP806 microcontroller </w:t>
-      </w:r>
-      <w:r>
-        <w:t xml:space="preserve">(MCLR) </w:t>
-      </w:r>
-      <w:r>
-        <w:t xml:space="preserve">should connect to pad </w:t>
-      </w:r>
-      <w:r>
-        <w:t>RTS</w:t>
-      </w:r>
-      <w:r>
-        <w:t xml:space="preserve"> on CAN2 but does not. </w:t>
-      </w:r>
-    </w:p>
-    <w:p>
-      <w:pPr>
-        <w:numPr>
-          <w:ilvl w:val="1"/>
-          <w:numId w:val="1"/>
-        </w:numPr>
-        <w:spacing w:after="200"/>
-        <w:rPr>
-          <w:b/>
-        </w:rPr>
-      </w:pPr>
-      <w:r>
-        <w:rPr>
-          <w:b/>
-        </w:rPr>
-        <w:t>SCOPE OF IMPACT</w:t>
-      </w:r>
-      <w:r>
-        <w:rPr>
-          <w:b/>
-        </w:rPr>
-        <w:br/>
-      </w:r>
-      <w:proofErr w:type="spellStart"/>
-      <w:r>
-        <w:t>PinOut</w:t>
-      </w:r>
-      <w:proofErr w:type="spellEnd"/>
-      <w:r>
-        <w:t xml:space="preserve"> of </w:t>
-      </w:r>
-      <w:r>
-        <w:t xml:space="preserve">RST </w:t>
-      </w:r>
-      <w:r>
-        <w:t>FTDI will be disconnected.</w:t>
-      </w:r>
-    </w:p>
-    <w:p>
-      <w:pPr>
-        <w:numPr>
-          <w:ilvl w:val="1"/>
-          <w:numId w:val="1"/>
-        </w:numPr>
-        <w:spacing w:after="200"/>
-      </w:pPr>
-      <w:r>
-        <w:rPr>
-          <w:b/>
-        </w:rPr>
-        <w:t>WORKAROUND</w:t>
-      </w:r>
-      <w:r>
-        <w:br/>
-        <w:t xml:space="preserve">Connect pin </w:t>
-      </w:r>
-      <w:r>
-        <w:t>7</w:t>
-      </w:r>
-      <w:r>
-        <w:t xml:space="preserve"> </w:t>
-      </w:r>
-      <w:r>
-        <w:t xml:space="preserve">(MCLR# on ICSP) </w:t>
-      </w:r>
-      <w:r>
-        <w:t xml:space="preserve">on the microcontroller to the </w:t>
-      </w:r>
-      <w:r>
-        <w:t xml:space="preserve">RTS </w:t>
-      </w:r>
-      <w:r>
-        <w:t>pad on CAN2 using a wire.</w:t>
+      <w:r>
+        <w:t xml:space="preserve"> using a wire.</w:t>
       </w:r>
     </w:p>
     <w:p>

</xml_diff>